<commit_message>
Se actualizan ejercicios de EVM
</commit_message>
<xml_diff>
--- a/ejercicio-EVM-CORREGIDO-construccionEstructura4lados.docx
+++ b/ejercicio-EVM-CORREGIDO-construccionEstructura4lados.docx
@@ -246,17 +246,7 @@
                 <w:sz w:val="24"/>
                 <w:szCs w:val="24"/>
               </w:rPr>
-              <w:t>DÍA</w:t>
-            </w:r>
-            <w:r>
-              <w:rPr>
-                <w:rFonts w:ascii="Chaparral Pro" w:hAnsi="Chaparral Pro" w:cs="Calibri"/>
-                <w:b/>
-                <w:bCs/>
-                <w:sz w:val="24"/>
-                <w:szCs w:val="24"/>
-              </w:rPr>
-              <w:t xml:space="preserve"> </w:t>
+              <w:t xml:space="preserve">DÍA </w:t>
             </w:r>
             <w:r>
               <w:rPr>
@@ -298,17 +288,7 @@
                 <w:sz w:val="24"/>
                 <w:szCs w:val="24"/>
               </w:rPr>
-              <w:t>DÍA</w:t>
-            </w:r>
-            <w:r>
-              <w:rPr>
-                <w:rFonts w:ascii="Chaparral Pro" w:hAnsi="Chaparral Pro" w:cs="Calibri"/>
-                <w:b/>
-                <w:bCs/>
-                <w:sz w:val="24"/>
-                <w:szCs w:val="24"/>
-              </w:rPr>
-              <w:t xml:space="preserve"> </w:t>
+              <w:t xml:space="preserve">DÍA </w:t>
             </w:r>
             <w:r>
               <w:rPr>
@@ -350,17 +330,7 @@
                 <w:sz w:val="24"/>
                 <w:szCs w:val="24"/>
               </w:rPr>
-              <w:t>DÍA</w:t>
-            </w:r>
-            <w:r>
-              <w:rPr>
-                <w:rFonts w:ascii="Chaparral Pro" w:hAnsi="Chaparral Pro" w:cs="Calibri"/>
-                <w:b/>
-                <w:bCs/>
-                <w:sz w:val="24"/>
-                <w:szCs w:val="24"/>
-              </w:rPr>
-              <w:t xml:space="preserve"> </w:t>
+              <w:t xml:space="preserve">DÍA </w:t>
             </w:r>
             <w:r>
               <w:rPr>
@@ -645,15 +615,7 @@
                 <w:sz w:val="24"/>
                 <w:szCs w:val="24"/>
               </w:rPr>
-              <w:t>I --------- F</w:t>
-            </w:r>
-            <w:r>
-              <w:rPr>
-                <w:rFonts w:ascii="Chaparral Pro" w:hAnsi="Chaparral Pro" w:cs="Calibri"/>
-                <w:sz w:val="24"/>
-                <w:szCs w:val="24"/>
-              </w:rPr>
-              <w:t>P</w:t>
+              <w:t>I --------- FP</w:t>
             </w:r>
           </w:p>
         </w:tc>
@@ -741,15 +703,7 @@
                 <w:sz w:val="24"/>
                 <w:szCs w:val="24"/>
               </w:rPr>
-              <w:t>00</w:t>
-            </w:r>
-            <w:r>
-              <w:rPr>
-                <w:rFonts w:ascii="Chaparral Pro" w:hAnsi="Chaparral Pro" w:cs="Calibri"/>
-                <w:sz w:val="24"/>
-                <w:szCs w:val="24"/>
-              </w:rPr>
-              <w:t>.</w:t>
+              <w:t>00.</w:t>
             </w:r>
           </w:p>
         </w:tc>
@@ -851,47 +805,7 @@
                 <w:sz w:val="24"/>
                 <w:szCs w:val="24"/>
               </w:rPr>
-              <w:t>I</w:t>
-            </w:r>
-            <w:r>
-              <w:rPr>
-                <w:rFonts w:ascii="Chaparral Pro" w:hAnsi="Chaparral Pro" w:cs="Calibri"/>
-                <w:sz w:val="24"/>
-                <w:szCs w:val="24"/>
-              </w:rPr>
-              <w:t>P</w:t>
-            </w:r>
-            <w:r>
-              <w:rPr>
-                <w:rFonts w:ascii="Chaparral Pro" w:hAnsi="Chaparral Pro" w:cs="Calibri"/>
-                <w:sz w:val="24"/>
-                <w:szCs w:val="24"/>
-              </w:rPr>
-              <w:t xml:space="preserve"> --</w:t>
-            </w:r>
-            <w:r>
-              <w:rPr>
-                <w:rFonts w:ascii="Chaparral Pro" w:hAnsi="Chaparral Pro" w:cs="Calibri"/>
-                <w:sz w:val="24"/>
-                <w:szCs w:val="24"/>
-              </w:rPr>
-              <w:t>I-</w:t>
-            </w:r>
-            <w:r>
-              <w:rPr>
-                <w:rFonts w:ascii="Chaparral Pro" w:hAnsi="Chaparral Pro" w:cs="Calibri"/>
-                <w:sz w:val="24"/>
-                <w:szCs w:val="24"/>
-              </w:rPr>
-              <w:t>---- F</w:t>
-            </w:r>
-            <w:r>
-              <w:rPr>
-                <w:rFonts w:ascii="Chaparral Pro" w:hAnsi="Chaparral Pro" w:cs="Calibri"/>
-                <w:sz w:val="24"/>
-                <w:szCs w:val="24"/>
-              </w:rPr>
-              <w:t>P</w:t>
+              <w:t>IP --I----- FP</w:t>
             </w:r>
           </w:p>
         </w:tc>
@@ -1059,31 +973,7 @@
                 <w:sz w:val="24"/>
                 <w:szCs w:val="24"/>
               </w:rPr>
-              <w:t>I</w:t>
-            </w:r>
-            <w:r>
-              <w:rPr>
-                <w:rFonts w:ascii="Chaparral Pro" w:hAnsi="Chaparral Pro" w:cs="Calibri"/>
-                <w:sz w:val="24"/>
-                <w:szCs w:val="24"/>
-              </w:rPr>
-              <w:t>P</w:t>
-            </w:r>
-            <w:r>
-              <w:rPr>
-                <w:rFonts w:ascii="Chaparral Pro" w:hAnsi="Chaparral Pro" w:cs="Calibri"/>
-                <w:sz w:val="24"/>
-                <w:szCs w:val="24"/>
-              </w:rPr>
-              <w:t xml:space="preserve"> -------- F</w:t>
-            </w:r>
-            <w:r>
-              <w:rPr>
-                <w:rFonts w:ascii="Chaparral Pro" w:hAnsi="Chaparral Pro" w:cs="Calibri"/>
-                <w:sz w:val="24"/>
-                <w:szCs w:val="24"/>
-              </w:rPr>
-              <w:t>P</w:t>
+              <w:t>IP -------- FP</w:t>
             </w:r>
           </w:p>
         </w:tc>
@@ -1469,31 +1359,7 @@
               <w:sz w:val="24"/>
               <w:szCs w:val="24"/>
             </w:rPr>
-            <m:t>PV</m:t>
-          </m:r>
-          <m:r>
-            <m:rPr>
-              <m:sty m:val="p"/>
-            </m:rPr>
-            <w:rPr>
-              <w:rFonts w:ascii="Latin Modern Math" w:hAnsi="Latin Modern Math" w:cs="Calibri"/>
-              <w:color w:val="000000" w:themeColor="text1"/>
-              <w:sz w:val="24"/>
-              <w:szCs w:val="24"/>
-            </w:rPr>
-            <m:t>=</m:t>
-          </m:r>
-          <m:r>
-            <m:rPr>
-              <m:sty m:val="p"/>
-            </m:rPr>
-            <w:rPr>
-              <w:rFonts w:ascii="Latin Modern Math" w:hAnsi="Latin Modern Math" w:cs="Calibri"/>
-              <w:color w:val="000000" w:themeColor="text1"/>
-              <w:sz w:val="24"/>
-              <w:szCs w:val="24"/>
-            </w:rPr>
-            <m:t>3·$1.000</m:t>
+            <m:t>PV=3·$1.000</m:t>
           </m:r>
           <m:r>
             <m:rPr>
@@ -1531,19 +1397,7 @@
                   <w:sz w:val="24"/>
                   <w:szCs w:val="24"/>
                 </w:rPr>
-                <m:t>PV</m:t>
-              </m:r>
-              <m:r>
-                <m:rPr>
-                  <m:sty m:val="p"/>
-                </m:rPr>
-                <w:rPr>
-                  <w:rFonts w:ascii="Latin Modern Math" w:hAnsi="Latin Modern Math" w:cs="Calibri"/>
-                  <w:color w:val="000000" w:themeColor="text1"/>
-                  <w:sz w:val="24"/>
-                  <w:szCs w:val="24"/>
-                </w:rPr>
-                <m:t>=$3.000</m:t>
+                <m:t>PV=$3.000</m:t>
               </m:r>
             </m:e>
           </m:borderBox>
@@ -1610,17 +1464,7 @@
           <w:sz w:val="24"/>
           <w:szCs w:val="24"/>
         </w:rPr>
-        <w:t xml:space="preserve"> </w:t>
-      </w:r>
-      <w:r>
-        <w:rPr>
-          <w:rFonts w:ascii="Chaparral Pro" w:eastAsiaTheme="minorEastAsia" w:hAnsi="Chaparral Pro" w:cs="Calibri"/>
-          <w:iCs/>
-          <w:color w:val="000000" w:themeColor="text1"/>
-          <w:sz w:val="24"/>
-          <w:szCs w:val="24"/>
-        </w:rPr>
-        <w:t xml:space="preserve">aquello que </w:t>
+        <w:t xml:space="preserve"> aquello que </w:t>
       </w:r>
       <w:r>
         <w:rPr>
@@ -1678,87 +1522,7 @@
           <w:sz w:val="24"/>
           <w:szCs w:val="24"/>
         </w:rPr>
-        <w:t xml:space="preserve"> 2 lados y medio</w:t>
-      </w:r>
-      <w:r>
-        <w:rPr>
-          <w:rFonts w:ascii="Chaparral Pro" w:eastAsiaTheme="minorEastAsia" w:hAnsi="Chaparral Pro" w:cs="Calibri"/>
-          <w:iCs/>
-          <w:color w:val="000000" w:themeColor="text1"/>
-          <w:sz w:val="24"/>
-          <w:szCs w:val="24"/>
-        </w:rPr>
-        <w:t>:</w:t>
-      </w:r>
-      <w:r>
-        <w:rPr>
-          <w:rFonts w:ascii="Chaparral Pro" w:eastAsiaTheme="minorEastAsia" w:hAnsi="Chaparral Pro" w:cs="Calibri"/>
-          <w:iCs/>
-          <w:color w:val="000000" w:themeColor="text1"/>
-          <w:sz w:val="24"/>
-          <w:szCs w:val="24"/>
-        </w:rPr>
-        <w:t xml:space="preserve"> </w:t>
-      </w:r>
-      <w:r>
-        <w:rPr>
-          <w:rFonts w:ascii="Chaparral Pro" w:eastAsiaTheme="minorEastAsia" w:hAnsi="Chaparral Pro" w:cs="Calibri"/>
-          <w:iCs/>
-          <w:color w:val="000000" w:themeColor="text1"/>
-          <w:sz w:val="24"/>
-          <w:szCs w:val="24"/>
-        </w:rPr>
-        <w:t xml:space="preserve">el </w:t>
-      </w:r>
-      <w:r>
-        <w:rPr>
-          <w:rFonts w:ascii="Chaparral Pro" w:eastAsiaTheme="minorEastAsia" w:hAnsi="Chaparral Pro" w:cs="Calibri"/>
-          <w:iCs/>
-          <w:color w:val="000000" w:themeColor="text1"/>
-          <w:sz w:val="24"/>
-          <w:szCs w:val="24"/>
-        </w:rPr>
-        <w:t xml:space="preserve">100% del lado 1, </w:t>
-      </w:r>
-      <w:r>
-        <w:rPr>
-          <w:rFonts w:ascii="Chaparral Pro" w:eastAsiaTheme="minorEastAsia" w:hAnsi="Chaparral Pro" w:cs="Calibri"/>
-          <w:iCs/>
-          <w:color w:val="000000" w:themeColor="text1"/>
-          <w:sz w:val="24"/>
-          <w:szCs w:val="24"/>
-        </w:rPr>
-        <w:t xml:space="preserve">el </w:t>
-      </w:r>
-      <w:r>
-        <w:rPr>
-          <w:rFonts w:ascii="Chaparral Pro" w:eastAsiaTheme="minorEastAsia" w:hAnsi="Chaparral Pro" w:cs="Calibri"/>
-          <w:iCs/>
-          <w:color w:val="000000" w:themeColor="text1"/>
-          <w:sz w:val="24"/>
-          <w:szCs w:val="24"/>
-        </w:rPr>
-        <w:t xml:space="preserve">100% del lado 2 y </w:t>
-      </w:r>
-      <w:r>
-        <w:rPr>
-          <w:rFonts w:ascii="Chaparral Pro" w:eastAsiaTheme="minorEastAsia" w:hAnsi="Chaparral Pro" w:cs="Calibri"/>
-          <w:iCs/>
-          <w:color w:val="000000" w:themeColor="text1"/>
-          <w:sz w:val="24"/>
-          <w:szCs w:val="24"/>
-        </w:rPr>
-        <w:t xml:space="preserve">el </w:t>
-      </w:r>
-      <w:r>
-        <w:rPr>
-          <w:rFonts w:ascii="Chaparral Pro" w:eastAsiaTheme="minorEastAsia" w:hAnsi="Chaparral Pro" w:cs="Calibri"/>
-          <w:iCs/>
-          <w:color w:val="000000" w:themeColor="text1"/>
-          <w:sz w:val="24"/>
-          <w:szCs w:val="24"/>
-        </w:rPr>
-        <w:t>50% del lado 3.</w:t>
+        <w:t xml:space="preserve"> 2 lados y medio: el 100% del lado 1, el 100% del lado 2 y el 50% del lado 3.</w:t>
       </w:r>
     </w:p>
     <w:p>
@@ -1805,47 +1569,7 @@
           <w:sz w:val="24"/>
           <w:szCs w:val="24"/>
         </w:rPr>
-        <w:t xml:space="preserve"> esos </w:t>
-      </w:r>
-      <w:r>
-        <w:rPr>
-          <w:rFonts w:ascii="Chaparral Pro" w:eastAsiaTheme="minorEastAsia" w:hAnsi="Chaparral Pro" w:cs="Calibri"/>
-          <w:iCs/>
-          <w:color w:val="000000" w:themeColor="text1"/>
-          <w:sz w:val="24"/>
-          <w:szCs w:val="24"/>
-        </w:rPr>
-        <w:t>2</w:t>
-      </w:r>
-      <w:r>
-        <w:rPr>
-          <w:rFonts w:ascii="Chaparral Pro" w:eastAsiaTheme="minorEastAsia" w:hAnsi="Chaparral Pro" w:cs="Calibri"/>
-          <w:iCs/>
-          <w:color w:val="000000" w:themeColor="text1"/>
-          <w:sz w:val="24"/>
-          <w:szCs w:val="24"/>
-        </w:rPr>
-        <w:t xml:space="preserve"> lados</w:t>
-      </w:r>
-      <w:r>
-        <w:rPr>
-          <w:rFonts w:ascii="Chaparral Pro" w:eastAsiaTheme="minorEastAsia" w:hAnsi="Chaparral Pro" w:cs="Calibri"/>
-          <w:iCs/>
-          <w:color w:val="000000" w:themeColor="text1"/>
-          <w:sz w:val="24"/>
-          <w:szCs w:val="24"/>
-        </w:rPr>
-        <w:t xml:space="preserve"> y medio</w:t>
-      </w:r>
-      <w:r>
-        <w:rPr>
-          <w:rFonts w:ascii="Chaparral Pro" w:eastAsiaTheme="minorEastAsia" w:hAnsi="Chaparral Pro" w:cs="Calibri"/>
-          <w:iCs/>
-          <w:color w:val="000000" w:themeColor="text1"/>
-          <w:sz w:val="24"/>
-          <w:szCs w:val="24"/>
-        </w:rPr>
-        <w:t>?</w:t>
+        <w:t xml:space="preserve"> esos 2 lados y medio?</w:t>
       </w:r>
     </w:p>
     <w:p>
@@ -1900,115 +1624,7 @@
               <w:sz w:val="24"/>
               <w:szCs w:val="24"/>
             </w:rPr>
-            <m:t>E</m:t>
-          </m:r>
-          <m:r>
-            <m:rPr>
-              <m:sty m:val="p"/>
-            </m:rPr>
-            <w:rPr>
-              <w:rFonts w:ascii="Latin Modern Math" w:hAnsi="Latin Modern Math" w:cs="Calibri"/>
-              <w:color w:val="000000" w:themeColor="text1"/>
-              <w:sz w:val="24"/>
-              <w:szCs w:val="24"/>
-            </w:rPr>
-            <m:t>V</m:t>
-          </m:r>
-          <m:r>
-            <m:rPr>
-              <m:sty m:val="p"/>
-            </m:rPr>
-            <w:rPr>
-              <w:rFonts w:ascii="Latin Modern Math" w:hAnsi="Latin Modern Math" w:cs="Calibri"/>
-              <w:color w:val="000000" w:themeColor="text1"/>
-              <w:sz w:val="24"/>
-              <w:szCs w:val="24"/>
-            </w:rPr>
-            <m:t>=</m:t>
-          </m:r>
-          <m:r>
-            <m:rPr>
-              <m:sty m:val="p"/>
-            </m:rPr>
-            <w:rPr>
-              <w:rFonts w:ascii="Latin Modern Math" w:hAnsi="Latin Modern Math" w:cs="Calibri"/>
-              <w:color w:val="000000" w:themeColor="text1"/>
-              <w:sz w:val="24"/>
-              <w:szCs w:val="24"/>
-            </w:rPr>
-            <m:t>$1.000</m:t>
-          </m:r>
-          <m:r>
-            <m:rPr>
-              <m:sty m:val="p"/>
-            </m:rPr>
-            <w:rPr>
-              <w:rFonts w:ascii="Latin Modern Math" w:hAnsi="Latin Modern Math" w:cs="Calibri"/>
-              <w:color w:val="000000" w:themeColor="text1"/>
-              <w:sz w:val="24"/>
-              <w:szCs w:val="24"/>
-            </w:rPr>
-            <m:t>+</m:t>
-          </m:r>
-          <m:r>
-            <m:rPr>
-              <m:sty m:val="p"/>
-            </m:rPr>
-            <w:rPr>
-              <w:rFonts w:ascii="Latin Modern Math" w:hAnsi="Latin Modern Math" w:cs="Calibri"/>
-              <w:color w:val="000000" w:themeColor="text1"/>
-              <w:sz w:val="24"/>
-              <w:szCs w:val="24"/>
-            </w:rPr>
-            <m:t>$1.000</m:t>
-          </m:r>
-          <m:r>
-            <m:rPr>
-              <m:sty m:val="p"/>
-            </m:rPr>
-            <w:rPr>
-              <w:rFonts w:ascii="Latin Modern Math" w:hAnsi="Latin Modern Math" w:cs="Calibri"/>
-              <w:color w:val="000000" w:themeColor="text1"/>
-              <w:sz w:val="24"/>
-              <w:szCs w:val="24"/>
-            </w:rPr>
-            <m:t>+</m:t>
-          </m:r>
-          <m:r>
-            <m:rPr>
-              <m:sty m:val="p"/>
-            </m:rPr>
-            <w:rPr>
-              <w:rFonts w:ascii="Latin Modern Math" w:hAnsi="Latin Modern Math" w:cs="Calibri"/>
-              <w:color w:val="000000" w:themeColor="text1"/>
-              <w:sz w:val="24"/>
-              <w:szCs w:val="24"/>
-            </w:rPr>
-            <m:t>$</m:t>
-          </m:r>
-          <m:r>
-            <m:rPr>
-              <m:sty m:val="p"/>
-            </m:rPr>
-            <w:rPr>
-              <w:rFonts w:ascii="Latin Modern Math" w:hAnsi="Latin Modern Math" w:cs="Calibri"/>
-              <w:color w:val="000000" w:themeColor="text1"/>
-              <w:sz w:val="24"/>
-              <w:szCs w:val="24"/>
-            </w:rPr>
-            <m:t>5</m:t>
-          </m:r>
-          <m:r>
-            <m:rPr>
-              <m:sty m:val="p"/>
-            </m:rPr>
-            <w:rPr>
-              <w:rFonts w:ascii="Latin Modern Math" w:hAnsi="Latin Modern Math" w:cs="Calibri"/>
-              <w:color w:val="000000" w:themeColor="text1"/>
-              <w:sz w:val="24"/>
-              <w:szCs w:val="24"/>
-            </w:rPr>
-            <m:t>00</m:t>
+            <m:t>EV=$1.000+$1.000+$500</m:t>
           </m:r>
           <m:r>
             <m:rPr>
@@ -2046,67 +1662,7 @@
                   <w:sz w:val="24"/>
                   <w:szCs w:val="24"/>
                 </w:rPr>
-                <m:t>E</m:t>
-              </m:r>
-              <m:r>
-                <m:rPr>
-                  <m:sty m:val="p"/>
-                </m:rPr>
-                <w:rPr>
-                  <w:rFonts w:ascii="Latin Modern Math" w:hAnsi="Latin Modern Math" w:cs="Calibri"/>
-                  <w:color w:val="000000" w:themeColor="text1"/>
-                  <w:sz w:val="24"/>
-                  <w:szCs w:val="24"/>
-                </w:rPr>
-                <m:t>V=$</m:t>
-              </m:r>
-              <m:r>
-                <m:rPr>
-                  <m:sty m:val="p"/>
-                </m:rPr>
-                <w:rPr>
-                  <w:rFonts w:ascii="Latin Modern Math" w:hAnsi="Latin Modern Math" w:cs="Calibri"/>
-                  <w:color w:val="000000" w:themeColor="text1"/>
-                  <w:sz w:val="24"/>
-                  <w:szCs w:val="24"/>
-                </w:rPr>
-                <m:t>2</m:t>
-              </m:r>
-              <m:r>
-                <m:rPr>
-                  <m:sty m:val="p"/>
-                </m:rPr>
-                <w:rPr>
-                  <w:rFonts w:ascii="Latin Modern Math" w:hAnsi="Latin Modern Math" w:cs="Calibri"/>
-                  <w:color w:val="000000" w:themeColor="text1"/>
-                  <w:sz w:val="24"/>
-                  <w:szCs w:val="24"/>
-                </w:rPr>
-                <m:t>.</m:t>
-              </m:r>
-              <m:r>
-                <m:rPr>
-                  <m:sty m:val="p"/>
-                </m:rPr>
-                <w:rPr>
-                  <w:rFonts w:ascii="Latin Modern Math" w:hAnsi="Latin Modern Math" w:cs="Calibri"/>
-                  <w:color w:val="000000" w:themeColor="text1"/>
-                  <w:sz w:val="24"/>
-                  <w:szCs w:val="24"/>
-                </w:rPr>
-                <m:t>5</m:t>
-              </m:r>
-              <m:r>
-                <m:rPr>
-                  <m:sty m:val="p"/>
-                </m:rPr>
-                <w:rPr>
-                  <w:rFonts w:ascii="Latin Modern Math" w:hAnsi="Latin Modern Math" w:cs="Calibri"/>
-                  <w:color w:val="000000" w:themeColor="text1"/>
-                  <w:sz w:val="24"/>
-                  <w:szCs w:val="24"/>
-                </w:rPr>
-                <m:t>00</m:t>
+                <m:t>EV=$2.500</m:t>
               </m:r>
             </m:e>
           </m:borderBox>
@@ -2333,79 +1889,7 @@
               <w:sz w:val="24"/>
               <w:szCs w:val="24"/>
             </w:rPr>
-            <m:t>AC</m:t>
-          </m:r>
-          <m:r>
-            <m:rPr>
-              <m:sty m:val="p"/>
-            </m:rPr>
-            <w:rPr>
-              <w:rFonts w:ascii="Latin Modern Math" w:hAnsi="Latin Modern Math" w:cs="Calibri"/>
-              <w:color w:val="000000" w:themeColor="text1"/>
-              <w:sz w:val="24"/>
-              <w:szCs w:val="24"/>
-            </w:rPr>
-            <m:t>=</m:t>
-          </m:r>
-          <m:r>
-            <m:rPr>
-              <m:sty m:val="p"/>
-            </m:rPr>
-            <w:rPr>
-              <w:rFonts w:ascii="Latin Modern Math" w:hAnsi="Latin Modern Math" w:cs="Calibri"/>
-              <w:color w:val="000000" w:themeColor="text1"/>
-              <w:sz w:val="24"/>
-              <w:szCs w:val="24"/>
-            </w:rPr>
-            <m:t>$1.000+$1.</m:t>
-          </m:r>
-          <m:r>
-            <m:rPr>
-              <m:sty m:val="p"/>
-            </m:rPr>
-            <w:rPr>
-              <w:rFonts w:ascii="Latin Modern Math" w:hAnsi="Latin Modern Math" w:cs="Calibri"/>
-              <w:color w:val="000000" w:themeColor="text1"/>
-              <w:sz w:val="24"/>
-              <w:szCs w:val="24"/>
-            </w:rPr>
-            <m:t>2</m:t>
-          </m:r>
-          <m:r>
-            <m:rPr>
-              <m:sty m:val="p"/>
-            </m:rPr>
-            <w:rPr>
-              <w:rFonts w:ascii="Latin Modern Math" w:hAnsi="Latin Modern Math" w:cs="Calibri"/>
-              <w:color w:val="000000" w:themeColor="text1"/>
-              <w:sz w:val="24"/>
-              <w:szCs w:val="24"/>
-            </w:rPr>
-            <m:t>00+$</m:t>
-          </m:r>
-          <m:r>
-            <m:rPr>
-              <m:sty m:val="p"/>
-            </m:rPr>
-            <w:rPr>
-              <w:rFonts w:ascii="Latin Modern Math" w:hAnsi="Latin Modern Math" w:cs="Calibri"/>
-              <w:color w:val="000000" w:themeColor="text1"/>
-              <w:sz w:val="24"/>
-              <w:szCs w:val="24"/>
-            </w:rPr>
-            <m:t>6</m:t>
-          </m:r>
-          <m:r>
-            <m:rPr>
-              <m:sty m:val="p"/>
-            </m:rPr>
-            <w:rPr>
-              <w:rFonts w:ascii="Latin Modern Math" w:hAnsi="Latin Modern Math" w:cs="Calibri"/>
-              <w:color w:val="000000" w:themeColor="text1"/>
-              <w:sz w:val="24"/>
-              <w:szCs w:val="24"/>
-            </w:rPr>
-            <m:t>00</m:t>
+            <m:t>AC=$1.000+$1.200+$600</m:t>
           </m:r>
           <m:r>
             <m:rPr>
@@ -2443,43 +1927,7 @@
                   <w:sz w:val="24"/>
                   <w:szCs w:val="24"/>
                 </w:rPr>
-                <m:t>AC</m:t>
-              </m:r>
-              <m:r>
-                <m:rPr>
-                  <m:sty m:val="p"/>
-                </m:rPr>
-                <w:rPr>
-                  <w:rFonts w:ascii="Latin Modern Math" w:hAnsi="Latin Modern Math" w:cs="Calibri"/>
-                  <w:color w:val="000000" w:themeColor="text1"/>
-                  <w:sz w:val="24"/>
-                  <w:szCs w:val="24"/>
-                </w:rPr>
-                <m:t>=$2.</m:t>
-              </m:r>
-              <m:r>
-                <m:rPr>
-                  <m:sty m:val="p"/>
-                </m:rPr>
-                <w:rPr>
-                  <w:rFonts w:ascii="Latin Modern Math" w:hAnsi="Latin Modern Math" w:cs="Calibri"/>
-                  <w:color w:val="000000" w:themeColor="text1"/>
-                  <w:sz w:val="24"/>
-                  <w:szCs w:val="24"/>
-                </w:rPr>
-                <m:t>8</m:t>
-              </m:r>
-              <m:r>
-                <m:rPr>
-                  <m:sty m:val="p"/>
-                </m:rPr>
-                <w:rPr>
-                  <w:rFonts w:ascii="Latin Modern Math" w:hAnsi="Latin Modern Math" w:cs="Calibri"/>
-                  <w:color w:val="000000" w:themeColor="text1"/>
-                  <w:sz w:val="24"/>
-                  <w:szCs w:val="24"/>
-                </w:rPr>
-                <m:t>00</m:t>
+                <m:t>AC=$2.800</m:t>
               </m:r>
             </m:e>
           </m:borderBox>
@@ -2608,43 +2056,7 @@
                   <w:sz w:val="24"/>
                   <w:szCs w:val="24"/>
                 </w:rPr>
-                <m:t>B</m:t>
-              </m:r>
-              <m:r>
-                <m:rPr>
-                  <m:sty m:val="p"/>
-                </m:rPr>
-                <w:rPr>
-                  <w:rFonts w:ascii="Latin Modern Math" w:hAnsi="Latin Modern Math" w:cs="Calibri"/>
-                  <w:color w:val="000000" w:themeColor="text1"/>
-                  <w:sz w:val="24"/>
-                  <w:szCs w:val="24"/>
-                </w:rPr>
-                <m:t>AC=$</m:t>
-              </m:r>
-              <m:r>
-                <m:rPr>
-                  <m:sty m:val="p"/>
-                </m:rPr>
-                <w:rPr>
-                  <w:rFonts w:ascii="Latin Modern Math" w:hAnsi="Latin Modern Math" w:cs="Calibri"/>
-                  <w:color w:val="000000" w:themeColor="text1"/>
-                  <w:sz w:val="24"/>
-                  <w:szCs w:val="24"/>
-                </w:rPr>
-                <m:t>4.0</m:t>
-              </m:r>
-              <m:r>
-                <m:rPr>
-                  <m:sty m:val="p"/>
-                </m:rPr>
-                <w:rPr>
-                  <w:rFonts w:ascii="Latin Modern Math" w:hAnsi="Latin Modern Math" w:cs="Calibri"/>
-                  <w:color w:val="000000" w:themeColor="text1"/>
-                  <w:sz w:val="24"/>
-                  <w:szCs w:val="24"/>
-                </w:rPr>
-                <m:t>00</m:t>
+                <m:t>BAC=$4.000</m:t>
               </m:r>
             </m:e>
           </m:borderBox>
@@ -2681,33 +2093,7 @@
           <w:u w:val="single"/>
         </w:rPr>
         <w:lastRenderedPageBreak/>
-        <w:t xml:space="preserve">Veamos </w:t>
-      </w:r>
-      <w:r>
-        <w:rPr>
-          <w:rFonts w:ascii="Chaparral Pro" w:eastAsiaTheme="minorEastAsia" w:hAnsi="Chaparral Pro" w:cs="Calibri"/>
-          <w:b/>
-          <w:bCs/>
-          <w:i/>
-          <w:color w:val="000000" w:themeColor="text1"/>
-          <w:sz w:val="24"/>
-          <w:szCs w:val="24"/>
-          <w:u w:val="single"/>
-        </w:rPr>
-        <w:t>el estado actual (es decir, al término del día 3) del proyecto</w:t>
-      </w:r>
-      <w:r>
-        <w:rPr>
-          <w:rFonts w:ascii="Chaparral Pro" w:eastAsiaTheme="minorEastAsia" w:hAnsi="Chaparral Pro" w:cs="Calibri"/>
-          <w:b/>
-          <w:bCs/>
-          <w:i/>
-          <w:color w:val="000000" w:themeColor="text1"/>
-          <w:sz w:val="24"/>
-          <w:szCs w:val="24"/>
-          <w:u w:val="single"/>
-        </w:rPr>
-        <w:t>…</w:t>
+        <w:t>Veamos el estado actual (es decir, al término del día 3) del proyecto…</w:t>
       </w:r>
     </w:p>
     <w:tbl>
@@ -2754,7 +2140,7 @@
                 <w:sz w:val="24"/>
                 <w:szCs w:val="24"/>
               </w:rPr>
-              <w:t xml:space="preserve">Para medir el </w:t>
+              <w:t xml:space="preserve">Para medir </w:t>
             </w:r>
             <w:r>
               <w:rPr>
@@ -2768,6 +2154,19 @@
                 <w:u w:val="single"/>
               </w:rPr>
               <w:t>avance</w:t>
+            </w:r>
+            <w:r>
+              <w:rPr>
+                <w:rFonts w:ascii="Chaparral Pro" w:eastAsiaTheme="minorEastAsia" w:hAnsi="Chaparral Pro" w:cs="Calibri"/>
+                <w:b/>
+                <w:bCs/>
+                <w:iCs/>
+                <w:color w:val="000000" w:themeColor="text1"/>
+                <w:sz w:val="24"/>
+                <w:szCs w:val="24"/>
+                <w:u w:val="single"/>
+              </w:rPr>
+              <w:t>s</w:t>
             </w:r>
             <w:r>
               <w:rPr>
@@ -2928,20 +2327,7 @@
                     <w:szCs w:val="24"/>
                     <w:lang w:val="es-ES"/>
                   </w:rPr>
-                  <m:t>-</m:t>
-                </m:r>
-                <m:r>
-                  <m:rPr>
-                    <m:sty m:val="p"/>
-                  </m:rPr>
-                  <w:rPr>
-                    <w:rFonts w:ascii="Latin Modern Math" w:hAnsi="Latin Modern Math"/>
-                    <w:color w:val="000000" w:themeColor="text1"/>
-                    <w:sz w:val="24"/>
-                    <w:szCs w:val="24"/>
-                    <w:lang w:val="es-ES"/>
-                  </w:rPr>
-                  <m:t>$3.000</m:t>
+                  <m:t>-$3.000</m:t>
                 </m:r>
                 <m:r>
                   <m:rPr>
@@ -2982,20 +2368,7 @@
                         <w:szCs w:val="24"/>
                         <w:lang w:val="es-ES"/>
                       </w:rPr>
-                      <m:t>SV=</m:t>
-                    </m:r>
-                    <m:r>
-                      <m:rPr>
-                        <m:sty m:val="p"/>
-                      </m:rPr>
-                      <w:rPr>
-                        <w:rFonts w:ascii="Latin Modern Math" w:hAnsi="Latin Modern Math"/>
-                        <w:color w:val="000000" w:themeColor="text1"/>
-                        <w:sz w:val="24"/>
-                        <w:szCs w:val="24"/>
-                        <w:lang w:val="es-ES"/>
-                      </w:rPr>
-                      <m:t>-</m:t>
+                      <m:t>SV=-</m:t>
                     </m:r>
                     <m:r>
                       <m:rPr>
@@ -3089,6 +2462,9 @@
                   </m:den>
                 </m:f>
                 <m:r>
+                  <m:rPr>
+                    <m:sty m:val="p"/>
+                  </m:rPr>
                   <w:rPr>
                     <w:rFonts w:ascii="Latin Modern Math" w:hAnsi="Latin Modern Math"/>
                     <w:color w:val="000000" w:themeColor="text1"/>
@@ -3157,6 +2533,9 @@
                   </m:den>
                 </m:f>
                 <m:r>
+                  <m:rPr>
+                    <m:sty m:val="p"/>
+                  </m:rPr>
                   <w:rPr>
                     <w:rFonts w:ascii="Latin Modern Math" w:hAnsi="Latin Modern Math"/>
                     <w:color w:val="000000" w:themeColor="text1"/>
@@ -3192,20 +2571,7 @@
                         <w:szCs w:val="24"/>
                         <w:lang w:val="es-ES"/>
                       </w:rPr>
-                      <m:t>SPI=</m:t>
-                    </m:r>
-                    <m:r>
-                      <m:rPr>
-                        <m:sty m:val="p"/>
-                      </m:rPr>
-                      <w:rPr>
-                        <w:rFonts w:ascii="Latin Modern Math" w:hAnsi="Latin Modern Math"/>
-                        <w:color w:val="000000" w:themeColor="text1"/>
-                        <w:sz w:val="24"/>
-                        <w:szCs w:val="24"/>
-                        <w:lang w:val="es-ES"/>
-                      </w:rPr>
-                      <m:t>0,8</m:t>
+                      <m:t>SPI=0,8</m:t>
                     </m:r>
                     <m:acc>
                       <m:accPr>
@@ -3336,20 +2702,7 @@
                   <w:szCs w:val="24"/>
                   <w:lang w:val="es-ES"/>
                 </w:rPr>
-                <m:t>S</m:t>
-              </m:r>
-              <m:r>
-                <m:rPr>
-                  <m:sty m:val="p"/>
-                </m:rPr>
-                <w:rPr>
-                  <w:rFonts w:ascii="Latin Modern Math" w:hAnsi="Latin Modern Math"/>
-                  <w:color w:val="000000" w:themeColor="text1"/>
-                  <w:sz w:val="24"/>
-                  <w:szCs w:val="24"/>
-                  <w:lang w:val="es-ES"/>
-                </w:rPr>
-                <m:t>V</m:t>
+                <m:t>SV</m:t>
               </m:r>
               <m:r>
                 <w:rPr>
@@ -3372,33 +2725,7 @@
                   <w:szCs w:val="24"/>
                   <w:lang w:val="es-ES"/>
                 </w:rPr>
-                <m:t>0⇔0&lt;</m:t>
-              </m:r>
-              <m:r>
-                <m:rPr>
-                  <m:sty m:val="p"/>
-                </m:rPr>
-                <w:rPr>
-                  <w:rFonts w:ascii="Latin Modern Math" w:eastAsiaTheme="minorEastAsia" w:hAnsi="Latin Modern Math"/>
-                  <w:color w:val="000000" w:themeColor="text1"/>
-                  <w:sz w:val="24"/>
-                  <w:szCs w:val="24"/>
-                  <w:lang w:val="es-ES"/>
-                </w:rPr>
-                <m:t>S</m:t>
-              </m:r>
-              <m:r>
-                <m:rPr>
-                  <m:sty m:val="p"/>
-                </m:rPr>
-                <w:rPr>
-                  <w:rFonts w:ascii="Latin Modern Math" w:eastAsiaTheme="minorEastAsia" w:hAnsi="Latin Modern Math"/>
-                  <w:color w:val="000000" w:themeColor="text1"/>
-                  <w:sz w:val="24"/>
-                  <w:szCs w:val="24"/>
-                  <w:lang w:val="es-ES"/>
-                </w:rPr>
-                <m:t>PI&lt;1</m:t>
+                <m:t>0⇔0&lt;SPI&lt;1</m:t>
               </m:r>
             </m:oMath>
             <w:r>
@@ -3420,11 +2747,24 @@
                 <w:lang w:val="es-ES"/>
               </w:rPr>
               <w:br/>
+            </w:r>
+            <w:r>
+              <w:rPr>
+                <w:rFonts w:ascii="Chaparral Pro" w:hAnsi="Chaparral Pro"/>
+                <w:b/>
+                <w:bCs/>
+                <w:color w:val="000000" w:themeColor="text1"/>
+                <w:sz w:val="24"/>
+                <w:szCs w:val="24"/>
+                <w:lang w:val="es-ES"/>
+              </w:rPr>
               <w:t xml:space="preserve">estamos </w:t>
             </w:r>
             <w:r>
               <w:rPr>
                 <w:rFonts w:ascii="Chaparral Pro" w:hAnsi="Chaparral Pro"/>
+                <w:b/>
+                <w:bCs/>
                 <w:color w:val="000000" w:themeColor="text1"/>
                 <w:sz w:val="24"/>
                 <w:szCs w:val="24"/>
@@ -3436,22 +2776,26 @@
             <w:r>
               <w:rPr>
                 <w:rFonts w:ascii="Chaparral Pro" w:hAnsi="Chaparral Pro"/>
+                <w:b/>
+                <w:bCs/>
                 <w:color w:val="000000" w:themeColor="text1"/>
                 <w:sz w:val="24"/>
                 <w:szCs w:val="24"/>
                 <w:lang w:val="es-ES"/>
               </w:rPr>
-              <w:t xml:space="preserve"> </w:t>
+              <w:t xml:space="preserve"> respecto del cronograma.</w:t>
             </w:r>
             <w:r>
               <w:rPr>
                 <w:rFonts w:ascii="Chaparral Pro" w:hAnsi="Chaparral Pro"/>
+                <w:b/>
+                <w:bCs/>
                 <w:color w:val="000000" w:themeColor="text1"/>
                 <w:sz w:val="24"/>
                 <w:szCs w:val="24"/>
                 <w:lang w:val="es-ES"/>
               </w:rPr>
-              <w:t>respecto del cronograma</w:t>
+              <w:br/>
             </w:r>
             <w:r>
               <w:rPr>
@@ -3461,38 +2805,7 @@
                 <w:szCs w:val="24"/>
                 <w:lang w:val="es-ES"/>
               </w:rPr>
-              <w:t>.</w:t>
-            </w:r>
-            <w:r>
-              <w:rPr>
-                <w:rFonts w:ascii="Chaparral Pro" w:hAnsi="Chaparral Pro"/>
-                <w:color w:val="000000" w:themeColor="text1"/>
-                <w:sz w:val="24"/>
-                <w:szCs w:val="24"/>
-                <w:lang w:val="es-ES"/>
-              </w:rPr>
-              <w:br/>
-              <w:t xml:space="preserve">Es decir, </w:t>
-            </w:r>
-            <w:r>
-              <w:rPr>
-                <w:rFonts w:ascii="Chaparral Pro" w:hAnsi="Chaparral Pro"/>
-                <w:color w:val="000000" w:themeColor="text1"/>
-                <w:sz w:val="24"/>
-                <w:szCs w:val="24"/>
-                <w:lang w:val="es-ES"/>
-              </w:rPr>
-              <w:t>hicimos</w:t>
-            </w:r>
-            <w:r>
-              <w:rPr>
-                <w:rFonts w:ascii="Chaparral Pro" w:hAnsi="Chaparral Pro"/>
-                <w:color w:val="000000" w:themeColor="text1"/>
-                <w:sz w:val="24"/>
-                <w:szCs w:val="24"/>
-                <w:lang w:val="es-ES"/>
-              </w:rPr>
-              <w:t xml:space="preserve"> </w:t>
+              <w:t xml:space="preserve">Es decir, hicimos </w:t>
             </w:r>
             <w:r>
               <w:rPr>
@@ -3544,17 +2857,7 @@
                 <w:sz w:val="24"/>
                 <w:szCs w:val="24"/>
               </w:rPr>
-              <w:t>Para medir el</w:t>
-            </w:r>
-            <w:r>
-              <w:rPr>
-                <w:rFonts w:ascii="Chaparral Pro" w:eastAsiaTheme="minorEastAsia" w:hAnsi="Chaparral Pro" w:cs="Calibri"/>
-                <w:iCs/>
-                <w:color w:val="000000" w:themeColor="text1"/>
-                <w:sz w:val="24"/>
-                <w:szCs w:val="24"/>
-              </w:rPr>
-              <w:t xml:space="preserve"> </w:t>
+              <w:t xml:space="preserve">Para medir </w:t>
             </w:r>
             <w:r>
               <w:rPr>
@@ -3595,6 +2898,19 @@
             <w:r>
               <w:rPr>
                 <w:rFonts w:ascii="Chaparral Pro" w:eastAsiaTheme="minorEastAsia" w:hAnsi="Chaparral Pro" w:cs="Calibri"/>
+                <w:b/>
+                <w:bCs/>
+                <w:iCs/>
+                <w:color w:val="000000" w:themeColor="text1"/>
+                <w:sz w:val="24"/>
+                <w:szCs w:val="24"/>
+                <w:u w:val="single"/>
+              </w:rPr>
+              <w:t>s</w:t>
+            </w:r>
+            <w:r>
+              <w:rPr>
+                <w:rFonts w:ascii="Chaparral Pro" w:eastAsiaTheme="minorEastAsia" w:hAnsi="Chaparral Pro" w:cs="Calibri"/>
                 <w:iCs/>
                 <w:color w:val="000000" w:themeColor="text1"/>
                 <w:sz w:val="24"/>
@@ -3605,10 +2921,13 @@
             <w:r>
               <w:rPr>
                 <w:rFonts w:ascii="Chaparral Pro" w:eastAsiaTheme="minorEastAsia" w:hAnsi="Chaparral Pro" w:cs="Calibri"/>
+                <w:b/>
+                <w:bCs/>
                 <w:iCs/>
                 <w:color w:val="000000" w:themeColor="text1"/>
                 <w:sz w:val="24"/>
                 <w:szCs w:val="24"/>
+                <w:u w:val="single"/>
               </w:rPr>
               <w:t>presupuesto</w:t>
             </w:r>
@@ -3695,33 +3014,7 @@
                     <w:szCs w:val="24"/>
                     <w:lang w:val="es-ES"/>
                   </w:rPr>
-                  <m:t>C</m:t>
-                </m:r>
-                <m:r>
-                  <m:rPr>
-                    <m:sty m:val="p"/>
-                  </m:rPr>
-                  <w:rPr>
-                    <w:rFonts w:ascii="Latin Modern Math" w:hAnsi="Latin Modern Math"/>
-                    <w:color w:val="000000" w:themeColor="text1"/>
-                    <w:sz w:val="24"/>
-                    <w:szCs w:val="24"/>
-                    <w:lang w:val="es-ES"/>
-                  </w:rPr>
-                  <m:t>V=EV-</m:t>
-                </m:r>
-                <m:r>
-                  <m:rPr>
-                    <m:sty m:val="p"/>
-                  </m:rPr>
-                  <w:rPr>
-                    <w:rFonts w:ascii="Latin Modern Math" w:hAnsi="Latin Modern Math"/>
-                    <w:color w:val="000000" w:themeColor="text1"/>
-                    <w:sz w:val="24"/>
-                    <w:szCs w:val="24"/>
-                    <w:lang w:val="es-ES"/>
-                  </w:rPr>
-                  <m:t>AC</m:t>
+                  <m:t>CV=EV-AC</m:t>
                 </m:r>
                 <m:r>
                   <m:rPr>
@@ -3749,20 +3042,7 @@
                     <w:szCs w:val="24"/>
                     <w:lang w:val="es-ES"/>
                   </w:rPr>
-                  <m:t>C</m:t>
-                </m:r>
-                <m:r>
-                  <m:rPr>
-                    <m:sty m:val="p"/>
-                  </m:rPr>
-                  <w:rPr>
-                    <w:rFonts w:ascii="Latin Modern Math" w:hAnsi="Latin Modern Math"/>
-                    <w:color w:val="000000" w:themeColor="text1"/>
-                    <w:sz w:val="24"/>
-                    <w:szCs w:val="24"/>
-                    <w:lang w:val="es-ES"/>
-                  </w:rPr>
-                  <m:t>V=</m:t>
+                  <m:t>CV=</m:t>
                 </m:r>
                 <m:r>
                   <m:rPr>
@@ -3787,59 +3067,7 @@
                     <w:szCs w:val="24"/>
                     <w:lang w:val="es-ES"/>
                   </w:rPr>
-                  <m:t>-$</m:t>
-                </m:r>
-                <m:r>
-                  <m:rPr>
-                    <m:sty m:val="p"/>
-                  </m:rPr>
-                  <w:rPr>
-                    <w:rFonts w:ascii="Latin Modern Math" w:hAnsi="Latin Modern Math"/>
-                    <w:color w:val="000000" w:themeColor="text1"/>
-                    <w:sz w:val="24"/>
-                    <w:szCs w:val="24"/>
-                    <w:lang w:val="es-ES"/>
-                  </w:rPr>
-                  <m:t>2</m:t>
-                </m:r>
-                <m:r>
-                  <m:rPr>
-                    <m:sty m:val="p"/>
-                  </m:rPr>
-                  <w:rPr>
-                    <w:rFonts w:ascii="Latin Modern Math" w:hAnsi="Latin Modern Math"/>
-                    <w:color w:val="000000" w:themeColor="text1"/>
-                    <w:sz w:val="24"/>
-                    <w:szCs w:val="24"/>
-                    <w:lang w:val="es-ES"/>
-                  </w:rPr>
-                  <m:t>.</m:t>
-                </m:r>
-                <m:r>
-                  <m:rPr>
-                    <m:sty m:val="p"/>
-                  </m:rPr>
-                  <w:rPr>
-                    <w:rFonts w:ascii="Latin Modern Math" w:hAnsi="Latin Modern Math"/>
-                    <w:color w:val="000000" w:themeColor="text1"/>
-                    <w:sz w:val="24"/>
-                    <w:szCs w:val="24"/>
-                    <w:lang w:val="es-ES"/>
-                  </w:rPr>
-                  <m:t>8</m:t>
-                </m:r>
-                <m:r>
-                  <m:rPr>
-                    <m:sty m:val="p"/>
-                  </m:rPr>
-                  <w:rPr>
-                    <w:rFonts w:ascii="Latin Modern Math" w:hAnsi="Latin Modern Math"/>
-                    <w:color w:val="000000" w:themeColor="text1"/>
-                    <w:sz w:val="24"/>
-                    <w:szCs w:val="24"/>
-                    <w:lang w:val="es-ES"/>
-                  </w:rPr>
-                  <m:t>00</m:t>
+                  <m:t>-$2.800</m:t>
                 </m:r>
                 <m:r>
                   <m:rPr>
@@ -3880,20 +3108,7 @@
                         <w:szCs w:val="24"/>
                         <w:lang w:val="es-ES"/>
                       </w:rPr>
-                      <m:t>C</m:t>
-                    </m:r>
-                    <m:r>
-                      <m:rPr>
-                        <m:sty m:val="p"/>
-                      </m:rPr>
-                      <w:rPr>
-                        <w:rFonts w:ascii="Latin Modern Math" w:hAnsi="Latin Modern Math"/>
-                        <w:color w:val="000000" w:themeColor="text1"/>
-                        <w:sz w:val="24"/>
-                        <w:szCs w:val="24"/>
-                        <w:lang w:val="es-ES"/>
-                      </w:rPr>
-                      <m:t>V=-</m:t>
+                      <m:t>CV=-</m:t>
                     </m:r>
                     <m:r>
                       <m:rPr>
@@ -3905,31 +3120,7 @@
                         <w:sz w:val="24"/>
                         <w:szCs w:val="24"/>
                       </w:rPr>
-                      <m:t>$</m:t>
-                    </m:r>
-                    <m:r>
-                      <m:rPr>
-                        <m:sty m:val="p"/>
-                      </m:rPr>
-                      <w:rPr>
-                        <w:rFonts w:ascii="Latin Modern Math" w:hAnsi="Latin Modern Math" w:cs="Calibri"/>
-                        <w:color w:val="000000" w:themeColor="text1"/>
-                        <w:sz w:val="24"/>
-                        <w:szCs w:val="24"/>
-                      </w:rPr>
-                      <m:t>3</m:t>
-                    </m:r>
-                    <m:r>
-                      <m:rPr>
-                        <m:sty m:val="p"/>
-                      </m:rPr>
-                      <w:rPr>
-                        <w:rFonts w:ascii="Latin Modern Math" w:hAnsi="Latin Modern Math" w:cs="Calibri"/>
-                        <w:color w:val="000000" w:themeColor="text1"/>
-                        <w:sz w:val="24"/>
-                        <w:szCs w:val="24"/>
-                      </w:rPr>
-                      <m:t>00</m:t>
+                      <m:t>$300</m:t>
                     </m:r>
                   </m:e>
                 </m:borderBox>
@@ -3964,20 +3155,7 @@
                     <w:szCs w:val="24"/>
                     <w:lang w:val="es-ES"/>
                   </w:rPr>
-                  <m:t>C</m:t>
-                </m:r>
-                <m:r>
-                  <m:rPr>
-                    <m:sty m:val="p"/>
-                  </m:rPr>
-                  <w:rPr>
-                    <w:rFonts w:ascii="Latin Modern Math" w:hAnsi="Latin Modern Math"/>
-                    <w:color w:val="000000" w:themeColor="text1"/>
-                    <w:sz w:val="24"/>
-                    <w:szCs w:val="24"/>
-                    <w:lang w:val="es-ES"/>
-                  </w:rPr>
-                  <m:t>PI=</m:t>
+                  <m:t>CPI=</m:t>
                 </m:r>
                 <m:f>
                   <m:fPr>
@@ -4019,37 +3197,14 @@
                         <w:szCs w:val="24"/>
                         <w:lang w:val="es-ES"/>
                       </w:rPr>
-                      <m:t xml:space="preserve"> </m:t>
-                    </m:r>
-                    <m:r>
-                      <m:rPr>
-                        <m:sty m:val="p"/>
-                      </m:rPr>
-                      <w:rPr>
-                        <w:rFonts w:ascii="Latin Modern Math" w:hAnsi="Latin Modern Math"/>
-                        <w:color w:val="000000" w:themeColor="text1"/>
-                        <w:sz w:val="24"/>
-                        <w:szCs w:val="24"/>
-                        <w:lang w:val="es-ES"/>
-                      </w:rPr>
-                      <m:t>A</m:t>
-                    </m:r>
-                    <m:r>
-                      <m:rPr>
-                        <m:sty m:val="p"/>
-                      </m:rPr>
-                      <w:rPr>
-                        <w:rFonts w:ascii="Latin Modern Math" w:hAnsi="Latin Modern Math"/>
-                        <w:color w:val="000000" w:themeColor="text1"/>
-                        <w:sz w:val="24"/>
-                        <w:szCs w:val="24"/>
-                        <w:lang w:val="es-ES"/>
-                      </w:rPr>
-                      <m:t xml:space="preserve">V </m:t>
+                      <m:t xml:space="preserve"> AV </m:t>
                     </m:r>
                   </m:den>
                 </m:f>
                 <m:r>
+                  <m:rPr>
+                    <m:sty m:val="p"/>
+                  </m:rPr>
                   <w:rPr>
                     <w:rFonts w:ascii="Latin Modern Math" w:hAnsi="Latin Modern Math"/>
                     <w:color w:val="000000" w:themeColor="text1"/>
@@ -4072,20 +3227,7 @@
                     <w:szCs w:val="24"/>
                     <w:lang w:val="es-ES"/>
                   </w:rPr>
-                  <m:t>C</m:t>
-                </m:r>
-                <m:r>
-                  <m:rPr>
-                    <m:sty m:val="p"/>
-                  </m:rPr>
-                  <w:rPr>
-                    <w:rFonts w:ascii="Latin Modern Math" w:hAnsi="Latin Modern Math"/>
-                    <w:color w:val="000000" w:themeColor="text1"/>
-                    <w:sz w:val="24"/>
-                    <w:szCs w:val="24"/>
-                    <w:lang w:val="es-ES"/>
-                  </w:rPr>
-                  <m:t>PI=</m:t>
+                  <m:t>CPI=</m:t>
                 </m:r>
                 <m:f>
                   <m:fPr>
@@ -4126,63 +3268,14 @@
                         <w:szCs w:val="24"/>
                         <w:lang w:val="es-ES"/>
                       </w:rPr>
-                      <m:t xml:space="preserve"> $</m:t>
-                    </m:r>
-                    <m:r>
-                      <m:rPr>
-                        <m:sty m:val="p"/>
-                      </m:rPr>
-                      <w:rPr>
-                        <w:rFonts w:ascii="Latin Modern Math" w:hAnsi="Latin Modern Math"/>
-                        <w:color w:val="000000" w:themeColor="text1"/>
-                        <w:sz w:val="24"/>
-                        <w:szCs w:val="24"/>
-                        <w:lang w:val="es-ES"/>
-                      </w:rPr>
-                      <m:t>2</m:t>
-                    </m:r>
-                    <m:r>
-                      <m:rPr>
-                        <m:sty m:val="p"/>
-                      </m:rPr>
-                      <w:rPr>
-                        <w:rFonts w:ascii="Latin Modern Math" w:hAnsi="Latin Modern Math"/>
-                        <w:color w:val="000000" w:themeColor="text1"/>
-                        <w:sz w:val="24"/>
-                        <w:szCs w:val="24"/>
-                        <w:lang w:val="es-ES"/>
-                      </w:rPr>
-                      <m:t>.</m:t>
-                    </m:r>
-                    <m:r>
-                      <m:rPr>
-                        <m:sty m:val="p"/>
-                      </m:rPr>
-                      <w:rPr>
-                        <w:rFonts w:ascii="Latin Modern Math" w:hAnsi="Latin Modern Math"/>
-                        <w:color w:val="000000" w:themeColor="text1"/>
-                        <w:sz w:val="24"/>
-                        <w:szCs w:val="24"/>
-                        <w:lang w:val="es-ES"/>
-                      </w:rPr>
-                      <m:t>8</m:t>
-                    </m:r>
-                    <m:r>
-                      <m:rPr>
-                        <m:sty m:val="p"/>
-                      </m:rPr>
-                      <w:rPr>
-                        <w:rFonts w:ascii="Latin Modern Math" w:hAnsi="Latin Modern Math"/>
-                        <w:color w:val="000000" w:themeColor="text1"/>
-                        <w:sz w:val="24"/>
-                        <w:szCs w:val="24"/>
-                        <w:lang w:val="es-ES"/>
-                      </w:rPr>
-                      <m:t xml:space="preserve">00 </m:t>
+                      <m:t xml:space="preserve"> $2.800 </m:t>
                     </m:r>
                   </m:den>
                 </m:f>
                 <m:r>
+                  <m:rPr>
+                    <m:sty m:val="p"/>
+                  </m:rPr>
                   <w:rPr>
                     <w:rFonts w:ascii="Latin Modern Math" w:hAnsi="Latin Modern Math"/>
                     <w:color w:val="000000" w:themeColor="text1"/>
@@ -4218,59 +3311,7 @@
                         <w:szCs w:val="24"/>
                         <w:lang w:val="es-ES"/>
                       </w:rPr>
-                      <m:t>C</m:t>
-                    </m:r>
-                    <m:r>
-                      <m:rPr>
-                        <m:sty m:val="p"/>
-                      </m:rPr>
-                      <w:rPr>
-                        <w:rFonts w:ascii="Latin Modern Math" w:hAnsi="Latin Modern Math"/>
-                        <w:color w:val="000000" w:themeColor="text1"/>
-                        <w:sz w:val="24"/>
-                        <w:szCs w:val="24"/>
-                        <w:lang w:val="es-ES"/>
-                      </w:rPr>
-                      <m:t>PI</m:t>
-                    </m:r>
-                    <m:r>
-                      <m:rPr>
-                        <m:sty m:val="p"/>
-                      </m:rPr>
-                      <w:rPr>
-                        <w:rFonts w:ascii="Latin Modern Math" w:hAnsi="Latin Modern Math"/>
-                        <w:color w:val="000000" w:themeColor="text1"/>
-                        <w:sz w:val="24"/>
-                        <w:szCs w:val="24"/>
-                        <w:lang w:val="es-ES"/>
-                      </w:rPr>
-                      <m:t>≈</m:t>
-                    </m:r>
-                    <m:r>
-                      <m:rPr>
-                        <m:sty m:val="p"/>
-                      </m:rPr>
-                      <w:rPr>
-                        <w:rFonts w:ascii="Latin Modern Math" w:hAnsi="Latin Modern Math"/>
-                        <w:color w:val="000000" w:themeColor="text1"/>
-                        <w:sz w:val="24"/>
-                        <w:szCs w:val="24"/>
-                        <w:lang w:val="es-ES"/>
-                      </w:rPr>
-                      <m:t>0,</m:t>
-                    </m:r>
-                    <m:r>
-                      <m:rPr>
-                        <m:sty m:val="p"/>
-                      </m:rPr>
-                      <w:rPr>
-                        <w:rFonts w:ascii="Latin Modern Math" w:hAnsi="Latin Modern Math"/>
-                        <w:color w:val="000000" w:themeColor="text1"/>
-                        <w:sz w:val="24"/>
-                        <w:szCs w:val="24"/>
-                        <w:lang w:val="es-ES"/>
-                      </w:rPr>
-                      <m:t>8928…</m:t>
+                      <m:t>CPI≈0,8928…</m:t>
                     </m:r>
                   </m:e>
                 </m:borderBox>
@@ -4348,20 +3389,7 @@
                   <w:szCs w:val="24"/>
                   <w:lang w:val="es-ES"/>
                 </w:rPr>
-                <m:t>EV&lt;</m:t>
-              </m:r>
-              <m:r>
-                <m:rPr>
-                  <m:sty m:val="p"/>
-                </m:rPr>
-                <w:rPr>
-                  <w:rFonts w:ascii="Latin Modern Math" w:hAnsi="Latin Modern Math"/>
-                  <w:color w:val="000000" w:themeColor="text1"/>
-                  <w:sz w:val="24"/>
-                  <w:szCs w:val="24"/>
-                  <w:lang w:val="es-ES"/>
-                </w:rPr>
-                <m:t>AC</m:t>
+                <m:t>EV&lt;AC</m:t>
               </m:r>
               <m:r>
                 <m:rPr>
@@ -4436,6 +3464,8 @@
             <w:r>
               <w:rPr>
                 <w:rFonts w:ascii="Chaparral Pro" w:hAnsi="Chaparral Pro"/>
+                <w:b/>
+                <w:bCs/>
                 <w:color w:val="000000" w:themeColor="text1"/>
                 <w:sz w:val="24"/>
                 <w:szCs w:val="24"/>
@@ -4446,6 +3476,8 @@
             <w:r>
               <w:rPr>
                 <w:rFonts w:ascii="Chaparral Pro" w:hAnsi="Chaparral Pro"/>
+                <w:b/>
+                <w:bCs/>
                 <w:color w:val="000000" w:themeColor="text1"/>
                 <w:sz w:val="24"/>
                 <w:szCs w:val="24"/>
@@ -4457,22 +3489,26 @@
             <w:r>
               <w:rPr>
                 <w:rFonts w:ascii="Chaparral Pro" w:hAnsi="Chaparral Pro"/>
+                <w:b/>
+                <w:bCs/>
                 <w:color w:val="000000" w:themeColor="text1"/>
                 <w:sz w:val="24"/>
                 <w:szCs w:val="24"/>
                 <w:lang w:val="es-ES"/>
               </w:rPr>
-              <w:t xml:space="preserve"> del presupuesto</w:t>
+              <w:t xml:space="preserve"> del presupuesto.</w:t>
             </w:r>
             <w:r>
               <w:rPr>
                 <w:rFonts w:ascii="Chaparral Pro" w:hAnsi="Chaparral Pro"/>
+                <w:b/>
+                <w:bCs/>
                 <w:color w:val="000000" w:themeColor="text1"/>
                 <w:sz w:val="24"/>
                 <w:szCs w:val="24"/>
                 <w:lang w:val="es-ES"/>
               </w:rPr>
-              <w:t>.</w:t>
+              <w:br/>
             </w:r>
             <w:r>
               <w:rPr>
@@ -4482,18 +3518,7 @@
                 <w:szCs w:val="24"/>
                 <w:lang w:val="es-ES"/>
               </w:rPr>
-              <w:br/>
-              <w:t xml:space="preserve">Es decir, </w:t>
-            </w:r>
-            <w:r>
-              <w:rPr>
-                <w:rFonts w:ascii="Chaparral Pro" w:hAnsi="Chaparral Pro"/>
-                <w:color w:val="000000" w:themeColor="text1"/>
-                <w:sz w:val="24"/>
-                <w:szCs w:val="24"/>
-                <w:lang w:val="es-ES"/>
-              </w:rPr>
-              <w:t xml:space="preserve">gastamos </w:t>
+              <w:t xml:space="preserve">Es decir, gastamos </w:t>
             </w:r>
             <w:r>
               <w:rPr>
@@ -4565,20 +3590,7 @@
           <w:szCs w:val="24"/>
           <w:u w:val="single"/>
         </w:rPr>
-        <w:t xml:space="preserve">Veamos </w:t>
-      </w:r>
-      <w:r>
-        <w:rPr>
-          <w:rFonts w:ascii="Chaparral Pro" w:eastAsiaTheme="minorEastAsia" w:hAnsi="Chaparral Pro" w:cs="Calibri"/>
-          <w:b/>
-          <w:bCs/>
-          <w:i/>
-          <w:color w:val="000000" w:themeColor="text1"/>
-          <w:sz w:val="24"/>
-          <w:szCs w:val="24"/>
-          <w:u w:val="single"/>
-        </w:rPr>
-        <w:t>ahora las proyecciones…</w:t>
+        <w:t>Veamos ahora las proyecciones…</w:t>
       </w:r>
     </w:p>
     <w:p>
@@ -4864,6 +3876,9 @@
             </m:den>
           </m:f>
           <m:r>
+            <m:rPr>
+              <m:sty m:val="p"/>
+            </m:rPr>
             <w:rPr>
               <w:rFonts w:ascii="Latin Modern Math" w:hAnsi="Latin Modern Math"/>
               <w:color w:val="000000" w:themeColor="text1"/>
@@ -4928,37 +3943,14 @@
                   <w:szCs w:val="24"/>
                   <w:lang w:val="es-ES"/>
                 </w:rPr>
-                <m:t xml:space="preserve"> </m:t>
-              </m:r>
-              <m:r>
-                <m:rPr>
-                  <m:sty m:val="p"/>
-                </m:rPr>
-                <w:rPr>
-                  <w:rFonts w:ascii="Latin Modern Math" w:hAnsi="Latin Modern Math"/>
-                  <w:color w:val="000000" w:themeColor="text1"/>
-                  <w:sz w:val="24"/>
-                  <w:szCs w:val="24"/>
-                  <w:lang w:val="es-ES"/>
-                </w:rPr>
-                <m:t>0,8928…</m:t>
-              </m:r>
-              <m:r>
-                <m:rPr>
-                  <m:sty m:val="p"/>
-                </m:rPr>
-                <w:rPr>
-                  <w:rFonts w:ascii="Latin Modern Math" w:hAnsi="Latin Modern Math"/>
-                  <w:color w:val="000000" w:themeColor="text1"/>
-                  <w:sz w:val="24"/>
-                  <w:szCs w:val="24"/>
-                  <w:lang w:val="es-ES"/>
-                </w:rPr>
-                <m:t xml:space="preserve"> </m:t>
+                <m:t xml:space="preserve"> 0,8928… </m:t>
               </m:r>
             </m:den>
           </m:f>
           <m:r>
+            <m:rPr>
+              <m:sty m:val="p"/>
+            </m:rPr>
             <w:rPr>
               <w:rFonts w:ascii="Latin Modern Math" w:hAnsi="Latin Modern Math"/>
               <w:color w:val="000000" w:themeColor="text1"/>
@@ -4994,20 +3986,7 @@
                   <w:szCs w:val="24"/>
                   <w:lang w:val="es-ES"/>
                 </w:rPr>
-                <m:t>EAC=</m:t>
-              </m:r>
-              <m:r>
-                <m:rPr>
-                  <m:sty m:val="p"/>
-                </m:rPr>
-                <w:rPr>
-                  <w:rFonts w:ascii="Latin Modern Math" w:hAnsi="Latin Modern Math"/>
-                  <w:color w:val="000000" w:themeColor="text1"/>
-                  <w:sz w:val="24"/>
-                  <w:szCs w:val="24"/>
-                  <w:lang w:val="es-ES"/>
-                </w:rPr>
-                <m:t>$4.480</m:t>
+                <m:t>EAC=$4.480</m:t>
               </m:r>
             </m:e>
           </m:borderBox>
@@ -5095,59 +4074,7 @@
               <w:szCs w:val="24"/>
               <w:lang w:val="es-ES"/>
             </w:rPr>
-            <m:t>ETC=</m:t>
-          </m:r>
-          <m:r>
-            <m:rPr>
-              <m:sty m:val="p"/>
-            </m:rPr>
-            <w:rPr>
-              <w:rFonts w:ascii="Latin Modern Math" w:hAnsi="Latin Modern Math"/>
-              <w:color w:val="000000" w:themeColor="text1"/>
-              <w:sz w:val="24"/>
-              <w:szCs w:val="24"/>
-              <w:lang w:val="es-ES"/>
-            </w:rPr>
-            <m:t>$4.480</m:t>
-          </m:r>
-          <m:r>
-            <m:rPr>
-              <m:sty m:val="p"/>
-            </m:rPr>
-            <w:rPr>
-              <w:rFonts w:ascii="Latin Modern Math" w:hAnsi="Latin Modern Math"/>
-              <w:color w:val="000000" w:themeColor="text1"/>
-              <w:sz w:val="24"/>
-              <w:szCs w:val="24"/>
-              <w:lang w:val="es-ES"/>
-            </w:rPr>
-            <m:t>-</m:t>
-          </m:r>
-          <m:r>
-            <m:rPr>
-              <m:sty m:val="p"/>
-            </m:rPr>
-            <w:rPr>
-              <w:rFonts w:ascii="Latin Modern Math" w:hAnsi="Latin Modern Math"/>
-              <w:color w:val="000000" w:themeColor="text1"/>
-              <w:sz w:val="24"/>
-              <w:szCs w:val="24"/>
-              <w:lang w:val="es-ES"/>
-            </w:rPr>
-            <m:t>$2</m:t>
-          </m:r>
-          <m:r>
-            <m:rPr>
-              <m:sty m:val="p"/>
-            </m:rPr>
-            <w:rPr>
-              <w:rFonts w:ascii="Latin Modern Math" w:hAnsi="Latin Modern Math"/>
-              <w:color w:val="000000" w:themeColor="text1"/>
-              <w:sz w:val="24"/>
-              <w:szCs w:val="24"/>
-              <w:lang w:val="es-ES"/>
-            </w:rPr>
-            <m:t>.800</m:t>
+            <m:t>ETC=$4.480-$2.800</m:t>
           </m:r>
           <m:r>
             <m:rPr>
@@ -5188,20 +4115,7 @@
                   <w:szCs w:val="24"/>
                   <w:lang w:val="es-ES"/>
                 </w:rPr>
-                <m:t>ETC=</m:t>
-              </m:r>
-              <m:r>
-                <m:rPr>
-                  <m:sty m:val="p"/>
-                </m:rPr>
-                <w:rPr>
-                  <w:rFonts w:ascii="Latin Modern Math" w:hAnsi="Latin Modern Math"/>
-                  <w:color w:val="000000" w:themeColor="text1"/>
-                  <w:sz w:val="24"/>
-                  <w:szCs w:val="24"/>
-                  <w:lang w:val="es-ES"/>
-                </w:rPr>
-                <m:t>$1.680</m:t>
+                <m:t>ETC=$1.680</m:t>
               </m:r>
             </m:e>
           </m:borderBox>
@@ -5231,74 +4145,8 @@
           <w:szCs w:val="24"/>
           <w:lang w:val="es-ES"/>
         </w:rPr>
-        <w:t xml:space="preserve">Finalizado el día 3, deberíamos gastar </w:t>
+        <w:t>Finalizado el día 3, deberíamos gastar $1.680 para completar el proyecto.</w:t>
       </w:r>
-      <w:r>
-        <w:rPr>
-          <w:rFonts w:ascii="Chaparral Pro" w:eastAsiaTheme="minorEastAsia" w:hAnsi="Chaparral Pro" w:cs="Calibri"/>
-          <w:color w:val="000000" w:themeColor="text1"/>
-          <w:sz w:val="24"/>
-          <w:szCs w:val="24"/>
-          <w:lang w:val="es-ES"/>
-        </w:rPr>
-        <w:t>$</w:t>
-      </w:r>
-      <w:r>
-        <w:rPr>
-          <w:rFonts w:ascii="Chaparral Pro" w:eastAsiaTheme="minorEastAsia" w:hAnsi="Chaparral Pro" w:cs="Calibri"/>
-          <w:color w:val="000000" w:themeColor="text1"/>
-          <w:sz w:val="24"/>
-          <w:szCs w:val="24"/>
-          <w:lang w:val="es-ES"/>
-        </w:rPr>
-        <w:t>1</w:t>
-      </w:r>
-      <w:r>
-        <w:rPr>
-          <w:rFonts w:ascii="Chaparral Pro" w:eastAsiaTheme="minorEastAsia" w:hAnsi="Chaparral Pro" w:cs="Calibri"/>
-          <w:color w:val="000000" w:themeColor="text1"/>
-          <w:sz w:val="24"/>
-          <w:szCs w:val="24"/>
-          <w:lang w:val="es-ES"/>
-        </w:rPr>
-        <w:t>.</w:t>
-      </w:r>
-      <w:r>
-        <w:rPr>
-          <w:rFonts w:ascii="Chaparral Pro" w:eastAsiaTheme="minorEastAsia" w:hAnsi="Chaparral Pro" w:cs="Calibri"/>
-          <w:color w:val="000000" w:themeColor="text1"/>
-          <w:sz w:val="24"/>
-          <w:szCs w:val="24"/>
-          <w:lang w:val="es-ES"/>
-        </w:rPr>
-        <w:t xml:space="preserve">680 </w:t>
-      </w:r>
-      <w:r>
-        <w:rPr>
-          <w:rFonts w:ascii="Chaparral Pro" w:eastAsiaTheme="minorEastAsia" w:hAnsi="Chaparral Pro" w:cs="Calibri"/>
-          <w:color w:val="000000" w:themeColor="text1"/>
-          <w:sz w:val="24"/>
-          <w:szCs w:val="24"/>
-          <w:lang w:val="es-ES"/>
-        </w:rPr>
-        <w:t>para completar el proyecto.</w:t>
-      </w:r>
-    </w:p>
-    <w:p>
-      <w:pPr>
-        <w:autoSpaceDE w:val="0"/>
-        <w:autoSpaceDN w:val="0"/>
-        <w:adjustRightInd w:val="0"/>
-        <w:spacing w:before="120" w:after="0" w:line="276" w:lineRule="auto"/>
-        <w:jc w:val="both"/>
-        <w:rPr>
-          <w:rFonts w:ascii="Chaparral Pro" w:eastAsiaTheme="minorEastAsia" w:hAnsi="Chaparral Pro" w:cs="Calibri"/>
-          <w:iCs/>
-          <w:color w:val="4472C4" w:themeColor="accent1"/>
-          <w:sz w:val="24"/>
-          <w:szCs w:val="24"/>
-        </w:rPr>
-      </w:pPr>
     </w:p>
     <w:sectPr>
       <w:pgSz w:w="11906" w:h="16838"/>

</xml_diff>

<commit_message>
PDFs actualizados, ahora sí
</commit_message>
<xml_diff>
--- a/ejercicio-EVM-CORREGIDO-construccionEstructura4lados.docx
+++ b/ejercicio-EVM-CORREGIDO-construccionEstructura4lados.docx
@@ -1,6 +1,6 @@
 
 <file path=word/document.xml><?xml version="1.0" encoding="utf-8"?>
-<w:document xmlns:wpc="http://schemas.microsoft.com/office/word/2010/wordprocessingCanvas" xmlns:cx="http://schemas.microsoft.com/office/drawing/2014/chartex" xmlns:cx1="http://schemas.microsoft.com/office/drawing/2015/9/8/chartex" xmlns:cx2="http://schemas.microsoft.com/office/drawing/2015/10/21/chartex" xmlns:cx3="http://schemas.microsoft.com/office/drawing/2016/5/9/chartex" xmlns:cx4="http://schemas.microsoft.com/office/drawing/2016/5/10/chartex" xmlns:cx5="http://schemas.microsoft.com/office/drawing/2016/5/11/chartex" xmlns:cx6="http://schemas.microsoft.com/office/drawing/2016/5/12/chartex" xmlns:cx7="http://schemas.microsoft.com/office/drawing/2016/5/13/chartex" xmlns:cx8="http://schemas.microsoft.com/office/drawing/2016/5/14/chartex" xmlns:mc="http://schemas.openxmlformats.org/markup-compatibility/2006" xmlns:aink="http://schemas.microsoft.com/office/drawing/2016/ink" xmlns:am3d="http://schemas.microsoft.com/office/drawing/2017/model3d" xmlns:o="urn:schemas-microsoft-com:office:office" xmlns:r="http://schemas.openxmlformats.org/officeDocument/2006/relationships" xmlns:m="http://schemas.openxmlformats.org/officeDocument/2006/math" xmlns:v="urn:schemas-microsoft-com:vml" xmlns:wp14="http://schemas.microsoft.com/office/word/2010/wordprocessingDrawing" xmlns:wp="http://schemas.openxmlformats.org/drawingml/2006/wordprocessingDrawing" xmlns:w10="urn:schemas-microsoft-com:office:word" xmlns:w="http://schemas.openxmlformats.org/wordprocessingml/2006/main" xmlns:w14="http://schemas.microsoft.com/office/word/2010/wordml" xmlns:w15="http://schemas.microsoft.com/office/word/2012/wordml" xmlns:w16cex="http://schemas.microsoft.com/office/word/2018/wordml/cex" xmlns:w16cid="http://schemas.microsoft.com/office/word/2016/wordml/cid" xmlns:w16="http://schemas.microsoft.com/office/word/2018/wordml" xmlns:w16se="http://schemas.microsoft.com/office/word/2015/wordml/symex" xmlns:wpg="http://schemas.microsoft.com/office/word/2010/wordprocessingGroup" xmlns:wpi="http://schemas.microsoft.com/office/word/2010/wordprocessingInk" xmlns:wne="http://schemas.microsoft.com/office/word/2006/wordml" xmlns:wps="http://schemas.microsoft.com/office/word/2010/wordprocessingShape" mc:Ignorable="w14 w15 w16se w16cid w16 w16cex wp14">
+<w:document xmlns:wpc="http://schemas.microsoft.com/office/word/2010/wordprocessingCanvas" xmlns:cx="http://schemas.microsoft.com/office/drawing/2014/chartex" xmlns:cx1="http://schemas.microsoft.com/office/drawing/2015/9/8/chartex" xmlns:cx2="http://schemas.microsoft.com/office/drawing/2015/10/21/chartex" xmlns:cx3="http://schemas.microsoft.com/office/drawing/2016/5/9/chartex" xmlns:cx4="http://schemas.microsoft.com/office/drawing/2016/5/10/chartex" xmlns:cx5="http://schemas.microsoft.com/office/drawing/2016/5/11/chartex" xmlns:cx6="http://schemas.microsoft.com/office/drawing/2016/5/12/chartex" xmlns:cx7="http://schemas.microsoft.com/office/drawing/2016/5/13/chartex" xmlns:cx8="http://schemas.microsoft.com/office/drawing/2016/5/14/chartex" xmlns:mc="http://schemas.openxmlformats.org/markup-compatibility/2006" xmlns:aink="http://schemas.microsoft.com/office/drawing/2016/ink" xmlns:am3d="http://schemas.microsoft.com/office/drawing/2017/model3d" xmlns:o="urn:schemas-microsoft-com:office:office" xmlns:r="http://schemas.openxmlformats.org/officeDocument/2006/relationships" xmlns:m="http://schemas.openxmlformats.org/officeDocument/2006/math" xmlns:v="urn:schemas-microsoft-com:vml" xmlns:wp14="http://schemas.microsoft.com/office/word/2010/wordprocessingDrawing" xmlns:wp="http://schemas.openxmlformats.org/drawingml/2006/wordprocessingDrawing" xmlns:w10="urn:schemas-microsoft-com:office:word" xmlns:w="http://schemas.openxmlformats.org/wordprocessingml/2006/main" xmlns:w14="http://schemas.microsoft.com/office/word/2010/wordml" xmlns:w15="http://schemas.microsoft.com/office/word/2012/wordml" xmlns:w16cex="http://schemas.microsoft.com/office/word/2018/wordml/cex" xmlns:w16cid="http://schemas.microsoft.com/office/word/2016/wordml/cid" xmlns:w16="http://schemas.microsoft.com/office/word/2018/wordml" xmlns:w16sdtdh="http://schemas.microsoft.com/office/word/2020/wordml/sdtdatahash" xmlns:w16se="http://schemas.microsoft.com/office/word/2015/wordml/symex" xmlns:wpg="http://schemas.microsoft.com/office/word/2010/wordprocessingGroup" xmlns:wpi="http://schemas.microsoft.com/office/word/2010/wordprocessingInk" xmlns:wne="http://schemas.microsoft.com/office/word/2006/wordml" xmlns:wps="http://schemas.microsoft.com/office/word/2010/wordprocessingShape" mc:Ignorable="w14 w15 w16se w16cid w16 w16cex w16sdtdh wp14">
   <w:body>
     <w:p>
       <w:pPr>
@@ -41,7 +41,20 @@
           <w:sz w:val="30"/>
           <w:szCs w:val="30"/>
         </w:rPr>
-        <w:t>VM · GESTIÓN DEL VALOR GANADO</w:t>
+        <w:t xml:space="preserve">VM </w:t>
+      </w:r>
+      <w:r>
+        <w:rPr>
+          <w:rFonts w:ascii="Chaparral Pro" w:hAnsi="Chaparral Pro"/>
+          <w:b/>
+          <w:bCs/>
+          <w:i/>
+          <w:iCs/>
+          <w:color w:val="000000" w:themeColor="text1"/>
+          <w:sz w:val="30"/>
+          <w:szCs w:val="30"/>
+        </w:rPr>
+        <w:t>· TRADICIONAL</w:t>
       </w:r>
     </w:p>
     <w:p>
@@ -4159,7 +4172,7 @@
 </file>
 
 <file path=word/endnotes.xml><?xml version="1.0" encoding="utf-8"?>
-<w:endnotes xmlns:wpc="http://schemas.microsoft.com/office/word/2010/wordprocessingCanvas" xmlns:cx="http://schemas.microsoft.com/office/drawing/2014/chartex" xmlns:cx1="http://schemas.microsoft.com/office/drawing/2015/9/8/chartex" xmlns:cx2="http://schemas.microsoft.com/office/drawing/2015/10/21/chartex" xmlns:cx3="http://schemas.microsoft.com/office/drawing/2016/5/9/chartex" xmlns:cx4="http://schemas.microsoft.com/office/drawing/2016/5/10/chartex" xmlns:cx5="http://schemas.microsoft.com/office/drawing/2016/5/11/chartex" xmlns:cx6="http://schemas.microsoft.com/office/drawing/2016/5/12/chartex" xmlns:cx7="http://schemas.microsoft.com/office/drawing/2016/5/13/chartex" xmlns:cx8="http://schemas.microsoft.com/office/drawing/2016/5/14/chartex" xmlns:mc="http://schemas.openxmlformats.org/markup-compatibility/2006" xmlns:aink="http://schemas.microsoft.com/office/drawing/2016/ink" xmlns:am3d="http://schemas.microsoft.com/office/drawing/2017/model3d" xmlns:o="urn:schemas-microsoft-com:office:office" xmlns:r="http://schemas.openxmlformats.org/officeDocument/2006/relationships" xmlns:m="http://schemas.openxmlformats.org/officeDocument/2006/math" xmlns:v="urn:schemas-microsoft-com:vml" xmlns:wp14="http://schemas.microsoft.com/office/word/2010/wordprocessingDrawing" xmlns:wp="http://schemas.openxmlformats.org/drawingml/2006/wordprocessingDrawing" xmlns:w10="urn:schemas-microsoft-com:office:word" xmlns:w="http://schemas.openxmlformats.org/wordprocessingml/2006/main" xmlns:w14="http://schemas.microsoft.com/office/word/2010/wordml" xmlns:w15="http://schemas.microsoft.com/office/word/2012/wordml" xmlns:w16cex="http://schemas.microsoft.com/office/word/2018/wordml/cex" xmlns:w16cid="http://schemas.microsoft.com/office/word/2016/wordml/cid" xmlns:w16="http://schemas.microsoft.com/office/word/2018/wordml" xmlns:w16se="http://schemas.microsoft.com/office/word/2015/wordml/symex" xmlns:wpg="http://schemas.microsoft.com/office/word/2010/wordprocessingGroup" xmlns:wpi="http://schemas.microsoft.com/office/word/2010/wordprocessingInk" xmlns:wne="http://schemas.microsoft.com/office/word/2006/wordml" xmlns:wps="http://schemas.microsoft.com/office/word/2010/wordprocessingShape" mc:Ignorable="w14 w15 w16se w16cid w16 w16cex wp14">
+<w:endnotes xmlns:wpc="http://schemas.microsoft.com/office/word/2010/wordprocessingCanvas" xmlns:cx="http://schemas.microsoft.com/office/drawing/2014/chartex" xmlns:cx1="http://schemas.microsoft.com/office/drawing/2015/9/8/chartex" xmlns:cx2="http://schemas.microsoft.com/office/drawing/2015/10/21/chartex" xmlns:cx3="http://schemas.microsoft.com/office/drawing/2016/5/9/chartex" xmlns:cx4="http://schemas.microsoft.com/office/drawing/2016/5/10/chartex" xmlns:cx5="http://schemas.microsoft.com/office/drawing/2016/5/11/chartex" xmlns:cx6="http://schemas.microsoft.com/office/drawing/2016/5/12/chartex" xmlns:cx7="http://schemas.microsoft.com/office/drawing/2016/5/13/chartex" xmlns:cx8="http://schemas.microsoft.com/office/drawing/2016/5/14/chartex" xmlns:mc="http://schemas.openxmlformats.org/markup-compatibility/2006" xmlns:aink="http://schemas.microsoft.com/office/drawing/2016/ink" xmlns:am3d="http://schemas.microsoft.com/office/drawing/2017/model3d" xmlns:o="urn:schemas-microsoft-com:office:office" xmlns:r="http://schemas.openxmlformats.org/officeDocument/2006/relationships" xmlns:m="http://schemas.openxmlformats.org/officeDocument/2006/math" xmlns:v="urn:schemas-microsoft-com:vml" xmlns:wp14="http://schemas.microsoft.com/office/word/2010/wordprocessingDrawing" xmlns:wp="http://schemas.openxmlformats.org/drawingml/2006/wordprocessingDrawing" xmlns:w10="urn:schemas-microsoft-com:office:word" xmlns:w="http://schemas.openxmlformats.org/wordprocessingml/2006/main" xmlns:w14="http://schemas.microsoft.com/office/word/2010/wordml" xmlns:w15="http://schemas.microsoft.com/office/word/2012/wordml" xmlns:w16cex="http://schemas.microsoft.com/office/word/2018/wordml/cex" xmlns:w16cid="http://schemas.microsoft.com/office/word/2016/wordml/cid" xmlns:w16="http://schemas.microsoft.com/office/word/2018/wordml" xmlns:w16sdtdh="http://schemas.microsoft.com/office/word/2020/wordml/sdtdatahash" xmlns:w16se="http://schemas.microsoft.com/office/word/2015/wordml/symex" xmlns:wpg="http://schemas.microsoft.com/office/word/2010/wordprocessingGroup" xmlns:wpi="http://schemas.microsoft.com/office/word/2010/wordprocessingInk" xmlns:wne="http://schemas.microsoft.com/office/word/2006/wordml" xmlns:wps="http://schemas.microsoft.com/office/word/2010/wordprocessingShape" mc:Ignorable="w14 w15 w16se w16cid w16 w16cex w16sdtdh wp14">
   <w:endnote w:type="separator" w:id="-1">
     <w:p>
       <w:pPr>
@@ -4184,7 +4197,7 @@
 </file>
 
 <file path=word/footnotes.xml><?xml version="1.0" encoding="utf-8"?>
-<w:footnotes xmlns:wpc="http://schemas.microsoft.com/office/word/2010/wordprocessingCanvas" xmlns:cx="http://schemas.microsoft.com/office/drawing/2014/chartex" xmlns:cx1="http://schemas.microsoft.com/office/drawing/2015/9/8/chartex" xmlns:cx2="http://schemas.microsoft.com/office/drawing/2015/10/21/chartex" xmlns:cx3="http://schemas.microsoft.com/office/drawing/2016/5/9/chartex" xmlns:cx4="http://schemas.microsoft.com/office/drawing/2016/5/10/chartex" xmlns:cx5="http://schemas.microsoft.com/office/drawing/2016/5/11/chartex" xmlns:cx6="http://schemas.microsoft.com/office/drawing/2016/5/12/chartex" xmlns:cx7="http://schemas.microsoft.com/office/drawing/2016/5/13/chartex" xmlns:cx8="http://schemas.microsoft.com/office/drawing/2016/5/14/chartex" xmlns:mc="http://schemas.openxmlformats.org/markup-compatibility/2006" xmlns:aink="http://schemas.microsoft.com/office/drawing/2016/ink" xmlns:am3d="http://schemas.microsoft.com/office/drawing/2017/model3d" xmlns:o="urn:schemas-microsoft-com:office:office" xmlns:r="http://schemas.openxmlformats.org/officeDocument/2006/relationships" xmlns:m="http://schemas.openxmlformats.org/officeDocument/2006/math" xmlns:v="urn:schemas-microsoft-com:vml" xmlns:wp14="http://schemas.microsoft.com/office/word/2010/wordprocessingDrawing" xmlns:wp="http://schemas.openxmlformats.org/drawingml/2006/wordprocessingDrawing" xmlns:w10="urn:schemas-microsoft-com:office:word" xmlns:w="http://schemas.openxmlformats.org/wordprocessingml/2006/main" xmlns:w14="http://schemas.microsoft.com/office/word/2010/wordml" xmlns:w15="http://schemas.microsoft.com/office/word/2012/wordml" xmlns:w16cex="http://schemas.microsoft.com/office/word/2018/wordml/cex" xmlns:w16cid="http://schemas.microsoft.com/office/word/2016/wordml/cid" xmlns:w16="http://schemas.microsoft.com/office/word/2018/wordml" xmlns:w16se="http://schemas.microsoft.com/office/word/2015/wordml/symex" xmlns:wpg="http://schemas.microsoft.com/office/word/2010/wordprocessingGroup" xmlns:wpi="http://schemas.microsoft.com/office/word/2010/wordprocessingInk" xmlns:wne="http://schemas.microsoft.com/office/word/2006/wordml" xmlns:wps="http://schemas.microsoft.com/office/word/2010/wordprocessingShape" mc:Ignorable="w14 w15 w16se w16cid w16 w16cex wp14">
+<w:footnotes xmlns:wpc="http://schemas.microsoft.com/office/word/2010/wordprocessingCanvas" xmlns:cx="http://schemas.microsoft.com/office/drawing/2014/chartex" xmlns:cx1="http://schemas.microsoft.com/office/drawing/2015/9/8/chartex" xmlns:cx2="http://schemas.microsoft.com/office/drawing/2015/10/21/chartex" xmlns:cx3="http://schemas.microsoft.com/office/drawing/2016/5/9/chartex" xmlns:cx4="http://schemas.microsoft.com/office/drawing/2016/5/10/chartex" xmlns:cx5="http://schemas.microsoft.com/office/drawing/2016/5/11/chartex" xmlns:cx6="http://schemas.microsoft.com/office/drawing/2016/5/12/chartex" xmlns:cx7="http://schemas.microsoft.com/office/drawing/2016/5/13/chartex" xmlns:cx8="http://schemas.microsoft.com/office/drawing/2016/5/14/chartex" xmlns:mc="http://schemas.openxmlformats.org/markup-compatibility/2006" xmlns:aink="http://schemas.microsoft.com/office/drawing/2016/ink" xmlns:am3d="http://schemas.microsoft.com/office/drawing/2017/model3d" xmlns:o="urn:schemas-microsoft-com:office:office" xmlns:r="http://schemas.openxmlformats.org/officeDocument/2006/relationships" xmlns:m="http://schemas.openxmlformats.org/officeDocument/2006/math" xmlns:v="urn:schemas-microsoft-com:vml" xmlns:wp14="http://schemas.microsoft.com/office/word/2010/wordprocessingDrawing" xmlns:wp="http://schemas.openxmlformats.org/drawingml/2006/wordprocessingDrawing" xmlns:w10="urn:schemas-microsoft-com:office:word" xmlns:w="http://schemas.openxmlformats.org/wordprocessingml/2006/main" xmlns:w14="http://schemas.microsoft.com/office/word/2010/wordml" xmlns:w15="http://schemas.microsoft.com/office/word/2012/wordml" xmlns:w16cex="http://schemas.microsoft.com/office/word/2018/wordml/cex" xmlns:w16cid="http://schemas.microsoft.com/office/word/2016/wordml/cid" xmlns:w16="http://schemas.microsoft.com/office/word/2018/wordml" xmlns:w16sdtdh="http://schemas.microsoft.com/office/word/2020/wordml/sdtdatahash" xmlns:w16se="http://schemas.microsoft.com/office/word/2015/wordml/symex" xmlns:wpg="http://schemas.microsoft.com/office/word/2010/wordprocessingGroup" xmlns:wpi="http://schemas.microsoft.com/office/word/2010/wordprocessingInk" xmlns:wne="http://schemas.microsoft.com/office/word/2006/wordml" xmlns:wps="http://schemas.microsoft.com/office/word/2010/wordprocessingShape" mc:Ignorable="w14 w15 w16se w16cid w16 w16cex w16sdtdh wp14">
   <w:footnote w:type="separator" w:id="-1">
     <w:p>
       <w:pPr>
@@ -4209,7 +4222,7 @@
 </file>
 
 <file path=word/numbering.xml><?xml version="1.0" encoding="utf-8"?>
-<w:numbering xmlns:wpc="http://schemas.microsoft.com/office/word/2010/wordprocessingCanvas" xmlns:cx="http://schemas.microsoft.com/office/drawing/2014/chartex" xmlns:cx1="http://schemas.microsoft.com/office/drawing/2015/9/8/chartex" xmlns:cx2="http://schemas.microsoft.com/office/drawing/2015/10/21/chartex" xmlns:cx3="http://schemas.microsoft.com/office/drawing/2016/5/9/chartex" xmlns:cx4="http://schemas.microsoft.com/office/drawing/2016/5/10/chartex" xmlns:cx5="http://schemas.microsoft.com/office/drawing/2016/5/11/chartex" xmlns:cx6="http://schemas.microsoft.com/office/drawing/2016/5/12/chartex" xmlns:cx7="http://schemas.microsoft.com/office/drawing/2016/5/13/chartex" xmlns:cx8="http://schemas.microsoft.com/office/drawing/2016/5/14/chartex" xmlns:mc="http://schemas.openxmlformats.org/markup-compatibility/2006" xmlns:aink="http://schemas.microsoft.com/office/drawing/2016/ink" xmlns:am3d="http://schemas.microsoft.com/office/drawing/2017/model3d" xmlns:o="urn:schemas-microsoft-com:office:office" xmlns:r="http://schemas.openxmlformats.org/officeDocument/2006/relationships" xmlns:m="http://schemas.openxmlformats.org/officeDocument/2006/math" xmlns:v="urn:schemas-microsoft-com:vml" xmlns:wp14="http://schemas.microsoft.com/office/word/2010/wordprocessingDrawing" xmlns:wp="http://schemas.openxmlformats.org/drawingml/2006/wordprocessingDrawing" xmlns:w10="urn:schemas-microsoft-com:office:word" xmlns:w="http://schemas.openxmlformats.org/wordprocessingml/2006/main" xmlns:w14="http://schemas.microsoft.com/office/word/2010/wordml" xmlns:w15="http://schemas.microsoft.com/office/word/2012/wordml" xmlns:w16cex="http://schemas.microsoft.com/office/word/2018/wordml/cex" xmlns:w16cid="http://schemas.microsoft.com/office/word/2016/wordml/cid" xmlns:w16="http://schemas.microsoft.com/office/word/2018/wordml" xmlns:w16se="http://schemas.microsoft.com/office/word/2015/wordml/symex" xmlns:wpg="http://schemas.microsoft.com/office/word/2010/wordprocessingGroup" xmlns:wpi="http://schemas.microsoft.com/office/word/2010/wordprocessingInk" xmlns:wne="http://schemas.microsoft.com/office/word/2006/wordml" xmlns:wps="http://schemas.microsoft.com/office/word/2010/wordprocessingShape" mc:Ignorable="w14 w15 w16se w16cid w16 w16cex wp14">
+<w:numbering xmlns:wpc="http://schemas.microsoft.com/office/word/2010/wordprocessingCanvas" xmlns:cx="http://schemas.microsoft.com/office/drawing/2014/chartex" xmlns:cx1="http://schemas.microsoft.com/office/drawing/2015/9/8/chartex" xmlns:cx2="http://schemas.microsoft.com/office/drawing/2015/10/21/chartex" xmlns:cx3="http://schemas.microsoft.com/office/drawing/2016/5/9/chartex" xmlns:cx4="http://schemas.microsoft.com/office/drawing/2016/5/10/chartex" xmlns:cx5="http://schemas.microsoft.com/office/drawing/2016/5/11/chartex" xmlns:cx6="http://schemas.microsoft.com/office/drawing/2016/5/12/chartex" xmlns:cx7="http://schemas.microsoft.com/office/drawing/2016/5/13/chartex" xmlns:cx8="http://schemas.microsoft.com/office/drawing/2016/5/14/chartex" xmlns:mc="http://schemas.openxmlformats.org/markup-compatibility/2006" xmlns:aink="http://schemas.microsoft.com/office/drawing/2016/ink" xmlns:am3d="http://schemas.microsoft.com/office/drawing/2017/model3d" xmlns:o="urn:schemas-microsoft-com:office:office" xmlns:r="http://schemas.openxmlformats.org/officeDocument/2006/relationships" xmlns:m="http://schemas.openxmlformats.org/officeDocument/2006/math" xmlns:v="urn:schemas-microsoft-com:vml" xmlns:wp14="http://schemas.microsoft.com/office/word/2010/wordprocessingDrawing" xmlns:wp="http://schemas.openxmlformats.org/drawingml/2006/wordprocessingDrawing" xmlns:w10="urn:schemas-microsoft-com:office:word" xmlns:w="http://schemas.openxmlformats.org/wordprocessingml/2006/main" xmlns:w14="http://schemas.microsoft.com/office/word/2010/wordml" xmlns:w15="http://schemas.microsoft.com/office/word/2012/wordml" xmlns:w16cex="http://schemas.microsoft.com/office/word/2018/wordml/cex" xmlns:w16cid="http://schemas.microsoft.com/office/word/2016/wordml/cid" xmlns:w16="http://schemas.microsoft.com/office/word/2018/wordml" xmlns:w16sdtdh="http://schemas.microsoft.com/office/word/2020/wordml/sdtdatahash" xmlns:w16se="http://schemas.microsoft.com/office/word/2015/wordml/symex" xmlns:wpg="http://schemas.microsoft.com/office/word/2010/wordprocessingGroup" xmlns:wpi="http://schemas.microsoft.com/office/word/2010/wordprocessingInk" xmlns:wne="http://schemas.microsoft.com/office/word/2006/wordml" xmlns:wps="http://schemas.microsoft.com/office/word/2010/wordprocessingShape" mc:Ignorable="w14 w15 w16se w16cid w16 w16cex w16sdtdh wp14">
   <w:abstractNum w:abstractNumId="0" w15:restartNumberingAfterBreak="0">
     <w:nsid w:val="0648292A"/>
     <w:multiLevelType w:val="hybridMultilevel"/>
@@ -7985,7 +7998,7 @@
 </file>
 
 <file path=word/styles.xml><?xml version="1.0" encoding="utf-8"?>
-<w:styles xmlns:mc="http://schemas.openxmlformats.org/markup-compatibility/2006" xmlns:r="http://schemas.openxmlformats.org/officeDocument/2006/relationships" xmlns:w="http://schemas.openxmlformats.org/wordprocessingml/2006/main" xmlns:w14="http://schemas.microsoft.com/office/word/2010/wordml" xmlns:w15="http://schemas.microsoft.com/office/word/2012/wordml" xmlns:w16cex="http://schemas.microsoft.com/office/word/2018/wordml/cex" xmlns:w16cid="http://schemas.microsoft.com/office/word/2016/wordml/cid" xmlns:w16="http://schemas.microsoft.com/office/word/2018/wordml" xmlns:w16se="http://schemas.microsoft.com/office/word/2015/wordml/symex" mc:Ignorable="w14 w15 w16se w16cid w16 w16cex">
+<w:styles xmlns:mc="http://schemas.openxmlformats.org/markup-compatibility/2006" xmlns:r="http://schemas.openxmlformats.org/officeDocument/2006/relationships" xmlns:w="http://schemas.openxmlformats.org/wordprocessingml/2006/main" xmlns:w14="http://schemas.microsoft.com/office/word/2010/wordml" xmlns:w15="http://schemas.microsoft.com/office/word/2012/wordml" xmlns:w16cex="http://schemas.microsoft.com/office/word/2018/wordml/cex" xmlns:w16cid="http://schemas.microsoft.com/office/word/2016/wordml/cid" xmlns:w16="http://schemas.microsoft.com/office/word/2018/wordml" xmlns:w16sdtdh="http://schemas.microsoft.com/office/word/2020/wordml/sdtdatahash" xmlns:w16se="http://schemas.microsoft.com/office/word/2015/wordml/symex" mc:Ignorable="w14 w15 w16se w16cid w16 w16cex w16sdtdh">
   <w:docDefaults>
     <w:rPrDefault>
       <w:rPr>

</xml_diff>